<commit_message>
mac execs et readme et reponse en txt
</commit_message>
<xml_diff>
--- a/toPutInTextLater.docx
+++ b/toPutInTextLater.docx
@@ -1,6 +1,6 @@
 
 <file path=word/document.xml><?xml version="1.0" encoding="utf-8"?>
-<w:document xmlns:wpc="http://schemas.microsoft.com/office/word/2010/wordprocessingCanvas" xmlns:cx="http://schemas.microsoft.com/office/drawing/2014/chartex" xmlns:cx1="http://schemas.microsoft.com/office/drawing/2015/9/8/chartex" xmlns:cx2="http://schemas.microsoft.com/office/drawing/2015/10/21/chartex" xmlns:cx3="http://schemas.microsoft.com/office/drawing/2016/5/9/chartex" xmlns:cx4="http://schemas.microsoft.com/office/drawing/2016/5/10/chartex" xmlns:cx5="http://schemas.microsoft.com/office/drawing/2016/5/11/chartex" xmlns:cx6="http://schemas.microsoft.com/office/drawing/2016/5/12/chartex" xmlns:cx7="http://schemas.microsoft.com/office/drawing/2016/5/13/chartex" xmlns:cx8="http://schemas.microsoft.com/office/drawing/2016/5/14/chartex" xmlns:mc="http://schemas.openxmlformats.org/markup-compatibility/2006" xmlns:aink="http://schemas.microsoft.com/office/drawing/2016/ink" xmlns:am3d="http://schemas.microsoft.com/office/drawing/2017/model3d" xmlns:o="urn:schemas-microsoft-com:office:office" xmlns:r="http://schemas.openxmlformats.org/officeDocument/2006/relationships" xmlns:m="http://schemas.openxmlformats.org/officeDocument/2006/math" xmlns:v="urn:schemas-microsoft-com:vml" xmlns:wp14="http://schemas.microsoft.com/office/word/2010/wordprocessingDrawing" xmlns:wp="http://schemas.openxmlformats.org/drawingml/2006/wordprocessingDrawing" xmlns:w10="urn:schemas-microsoft-com:office:word" xmlns:w="http://schemas.openxmlformats.org/wordprocessingml/2006/main" xmlns:w14="http://schemas.microsoft.com/office/word/2010/wordml" xmlns:w15="http://schemas.microsoft.com/office/word/2012/wordml" xmlns:w16cex="http://schemas.microsoft.com/office/word/2018/wordml/cex" xmlns:w16cid="http://schemas.microsoft.com/office/word/2016/wordml/cid" xmlns:w16="http://schemas.microsoft.com/office/word/2018/wordml" xmlns:w16sdtdh="http://schemas.microsoft.com/office/word/2020/wordml/sdtdatahash" xmlns:w16se="http://schemas.microsoft.com/office/word/2015/wordml/symex" xmlns:wpg="http://schemas.microsoft.com/office/word/2010/wordprocessingGroup" xmlns:wpi="http://schemas.microsoft.com/office/word/2010/wordprocessingInk" xmlns:wne="http://schemas.microsoft.com/office/word/2006/wordml" xmlns:wps="http://schemas.microsoft.com/office/word/2010/wordprocessingShape" mc:Ignorable="w14 w15 w16se w16cid w16 w16cex w16sdtdh wp14">
+<w:document xmlns:wpc="http://schemas.microsoft.com/office/word/2010/wordprocessingCanvas" xmlns:cx="http://schemas.microsoft.com/office/drawing/2014/chartex" xmlns:cx1="http://schemas.microsoft.com/office/drawing/2015/9/8/chartex" xmlns:cx2="http://schemas.microsoft.com/office/drawing/2015/10/21/chartex" xmlns:cx3="http://schemas.microsoft.com/office/drawing/2016/5/9/chartex" xmlns:cx4="http://schemas.microsoft.com/office/drawing/2016/5/10/chartex" xmlns:cx5="http://schemas.microsoft.com/office/drawing/2016/5/11/chartex" xmlns:cx6="http://schemas.microsoft.com/office/drawing/2016/5/12/chartex" xmlns:cx7="http://schemas.microsoft.com/office/drawing/2016/5/13/chartex" xmlns:cx8="http://schemas.microsoft.com/office/drawing/2016/5/14/chartex" xmlns:mc="http://schemas.openxmlformats.org/markup-compatibility/2006" xmlns:aink="http://schemas.microsoft.com/office/drawing/2016/ink" xmlns:am3d="http://schemas.microsoft.com/office/drawing/2017/model3d" xmlns:o="urn:schemas-microsoft-com:office:office" xmlns:oel="http://schemas.microsoft.com/office/2019/extlst" xmlns:r="http://schemas.openxmlformats.org/officeDocument/2006/relationships" xmlns:m="http://schemas.openxmlformats.org/officeDocument/2006/math" xmlns:v="urn:schemas-microsoft-com:vml" xmlns:wp14="http://schemas.microsoft.com/office/word/2010/wordprocessingDrawing" xmlns:wp="http://schemas.openxmlformats.org/drawingml/2006/wordprocessingDrawing" xmlns:w10="urn:schemas-microsoft-com:office:word" xmlns:w="http://schemas.openxmlformats.org/wordprocessingml/2006/main" xmlns:w14="http://schemas.microsoft.com/office/word/2010/wordml" xmlns:w15="http://schemas.microsoft.com/office/word/2012/wordml" xmlns:w16cex="http://schemas.microsoft.com/office/word/2018/wordml/cex" xmlns:w16cid="http://schemas.microsoft.com/office/word/2016/wordml/cid" xmlns:w16="http://schemas.microsoft.com/office/word/2018/wordml" xmlns:w16sdtdh="http://schemas.microsoft.com/office/word/2020/wordml/sdtdatahash" xmlns:w16se="http://schemas.microsoft.com/office/word/2015/wordml/symex" xmlns:wpg="http://schemas.microsoft.com/office/word/2010/wordprocessingGroup" xmlns:wpi="http://schemas.microsoft.com/office/word/2010/wordprocessingInk" xmlns:wne="http://schemas.microsoft.com/office/word/2006/wordml" xmlns:wps="http://schemas.microsoft.com/office/word/2010/wordprocessingShape" mc:Ignorable="w14 w15 w16se w16cid w16 w16cex w16sdtdh wp14">
   <w:body>
     <w:p>
       <w:pPr>
@@ -46,6 +46,11 @@
       <w:pPr>
         <w:jc w:val="both"/>
       </w:pPr>
+    </w:p>
+    <w:p>
+      <w:pPr>
+        <w:jc w:val="both"/>
+      </w:pPr>
       <w:r>
         <w:t xml:space="preserve">On remarque que l’une des types de classes qui sort souvent est le « main ». Dans notre cas </w:t>
       </w:r>
@@ -61,6 +66,11 @@
       <w:r>
         <w:t>fois. On s’attend à ce qu’il soit très couplé, mais 634 semble être un immense nombre, il serait probablement une bonne idée de tout de même les analyser.</w:t>
       </w:r>
+    </w:p>
+    <w:p>
+      <w:pPr>
+        <w:jc w:val="both"/>
+      </w:pPr>
     </w:p>
     <w:p>
       <w:pPr>
@@ -110,48 +120,63 @@
       <w:pPr>
         <w:jc w:val="both"/>
       </w:pPr>
-      <w:r>
-        <w:t xml:space="preserve">Le deuxième type de classe qui sortira souvent sont les classes utiles. Une classe utile est créer pour faciliter l’écriture du code et englobé des problèmes qui reviennent souvent. Par exemple, des classes qui travaillent des types de données spéciaux vont souvent revenir. Dans notre cas, nous avons </w:t>
-      </w:r>
-      <w:proofErr w:type="spellStart"/>
-      <w:r>
-        <w:t>TextUtils</w:t>
-      </w:r>
-      <w:proofErr w:type="spellEnd"/>
-      <w:r>
-        <w:t xml:space="preserve">, </w:t>
-      </w:r>
-      <w:proofErr w:type="spellStart"/>
-      <w:r>
-        <w:t>SerialUtils</w:t>
-      </w:r>
-      <w:proofErr w:type="spellEnd"/>
-      <w:r>
-        <w:t xml:space="preserve"> et </w:t>
-      </w:r>
-      <w:proofErr w:type="spellStart"/>
-      <w:r>
-        <w:t>DatasetUtils</w:t>
-      </w:r>
-      <w:proofErr w:type="spellEnd"/>
-      <w:r>
-        <w:t xml:space="preserve"> qui sont sorties. </w:t>
-      </w:r>
     </w:p>
     <w:p>
       <w:pPr>
         <w:jc w:val="both"/>
       </w:pPr>
       <w:r>
-        <w:t xml:space="preserve">Des classes utiles peuvent parfois avoir une grande quantité de lignes, car elles doivent être bien documentés, pour faciliter l’utilisation et certaines d’entre elles nécessitent plus méthodes pour englober les spécifications. Il faudrait donc peut-être changer le calcul du nombre de ligne pour calcul de nombre de lignes de code non commentés. </w:t>
+        <w:t xml:space="preserve">Le deuxième type de classe qui sortira souvent sont les classes utiles. Une classe utile est créer pour faciliter l’écriture du code et englobé des problèmes qui reviennent souvent. Par exemple, des classes qui travaillent des types de données spéciaux vont souvent revenir. Dans notre cas, nous avons </w:t>
+      </w:r>
+      <w:proofErr w:type="spellStart"/>
+      <w:r>
+        <w:t>TextUtils</w:t>
+      </w:r>
+      <w:proofErr w:type="spellEnd"/>
+      <w:r>
+        <w:t xml:space="preserve">, </w:t>
+      </w:r>
+      <w:proofErr w:type="spellStart"/>
+      <w:r>
+        <w:t>SerialUtils</w:t>
+      </w:r>
+      <w:proofErr w:type="spellEnd"/>
+      <w:r>
+        <w:t xml:space="preserve"> et </w:t>
+      </w:r>
+      <w:proofErr w:type="spellStart"/>
+      <w:r>
+        <w:t>DatasetUtils</w:t>
+      </w:r>
+      <w:proofErr w:type="spellEnd"/>
+      <w:r>
+        <w:t xml:space="preserve"> qui sont sorties. </w:t>
       </w:r>
     </w:p>
     <w:p>
       <w:pPr>
         <w:jc w:val="both"/>
       </w:pPr>
+    </w:p>
+    <w:p>
+      <w:pPr>
+        <w:jc w:val="both"/>
+      </w:pPr>
       <w:r>
         <w:lastRenderedPageBreak/>
+        <w:t xml:space="preserve">Des classes utiles peuvent parfois avoir une grande quantité de lignes, car elles doivent être bien documentés, pour faciliter l’utilisation et certaines d’entre elles nécessitent plus méthodes pour englober les spécifications. Il faudrait donc peut-être changer le calcul du nombre de ligne pour calcul de nombre de lignes de code non commentés. </w:t>
+      </w:r>
+    </w:p>
+    <w:p>
+      <w:pPr>
+        <w:jc w:val="both"/>
+      </w:pPr>
+    </w:p>
+    <w:p>
+      <w:pPr>
+        <w:jc w:val="both"/>
+      </w:pPr>
+      <w:r>
         <w:t xml:space="preserve">Ceci nous apporte à un autre point important </w:t>
       </w:r>
       <w:proofErr w:type="spellStart"/>
@@ -176,6 +201,11 @@
       <w:r>
         <w:t xml:space="preserve">: les commentaires. Si un projet est réalisé par plusieurs développeurs qui ne commentent pas de la même façon (et que certain ne commentent pas), la courbe de répartition du nombre de lignes sera influencée. </w:t>
       </w:r>
+    </w:p>
+    <w:p>
+      <w:pPr>
+        <w:jc w:val="both"/>
+      </w:pPr>
     </w:p>
     <w:p>
       <w:pPr>
@@ -210,7 +240,7 @@
 </file>
 
 <file path=word/numbering.xml><?xml version="1.0" encoding="utf-8"?>
-<w:numbering xmlns:wpc="http://schemas.microsoft.com/office/word/2010/wordprocessingCanvas" xmlns:cx="http://schemas.microsoft.com/office/drawing/2014/chartex" xmlns:cx1="http://schemas.microsoft.com/office/drawing/2015/9/8/chartex" xmlns:cx2="http://schemas.microsoft.com/office/drawing/2015/10/21/chartex" xmlns:cx3="http://schemas.microsoft.com/office/drawing/2016/5/9/chartex" xmlns:cx4="http://schemas.microsoft.com/office/drawing/2016/5/10/chartex" xmlns:cx5="http://schemas.microsoft.com/office/drawing/2016/5/11/chartex" xmlns:cx6="http://schemas.microsoft.com/office/drawing/2016/5/12/chartex" xmlns:cx7="http://schemas.microsoft.com/office/drawing/2016/5/13/chartex" xmlns:cx8="http://schemas.microsoft.com/office/drawing/2016/5/14/chartex" xmlns:mc="http://schemas.openxmlformats.org/markup-compatibility/2006" xmlns:aink="http://schemas.microsoft.com/office/drawing/2016/ink" xmlns:am3d="http://schemas.microsoft.com/office/drawing/2017/model3d" xmlns:o="urn:schemas-microsoft-com:office:office" xmlns:r="http://schemas.openxmlformats.org/officeDocument/2006/relationships" xmlns:m="http://schemas.openxmlformats.org/officeDocument/2006/math" xmlns:v="urn:schemas-microsoft-com:vml" xmlns:wp14="http://schemas.microsoft.com/office/word/2010/wordprocessingDrawing" xmlns:wp="http://schemas.openxmlformats.org/drawingml/2006/wordprocessingDrawing" xmlns:w10="urn:schemas-microsoft-com:office:word" xmlns:w="http://schemas.openxmlformats.org/wordprocessingml/2006/main" xmlns:w14="http://schemas.microsoft.com/office/word/2010/wordml" xmlns:w15="http://schemas.microsoft.com/office/word/2012/wordml" xmlns:w16cex="http://schemas.microsoft.com/office/word/2018/wordml/cex" xmlns:w16cid="http://schemas.microsoft.com/office/word/2016/wordml/cid" xmlns:w16="http://schemas.microsoft.com/office/word/2018/wordml" xmlns:w16sdtdh="http://schemas.microsoft.com/office/word/2020/wordml/sdtdatahash" xmlns:w16se="http://schemas.microsoft.com/office/word/2015/wordml/symex" xmlns:wpg="http://schemas.microsoft.com/office/word/2010/wordprocessingGroup" xmlns:wpi="http://schemas.microsoft.com/office/word/2010/wordprocessingInk" xmlns:wne="http://schemas.microsoft.com/office/word/2006/wordml" xmlns:wps="http://schemas.microsoft.com/office/word/2010/wordprocessingShape" mc:Ignorable="w14 w15 w16se w16cid w16 w16cex w16sdtdh wp14">
+<w:numbering xmlns:wpc="http://schemas.microsoft.com/office/word/2010/wordprocessingCanvas" xmlns:cx="http://schemas.microsoft.com/office/drawing/2014/chartex" xmlns:cx1="http://schemas.microsoft.com/office/drawing/2015/9/8/chartex" xmlns:cx2="http://schemas.microsoft.com/office/drawing/2015/10/21/chartex" xmlns:cx3="http://schemas.microsoft.com/office/drawing/2016/5/9/chartex" xmlns:cx4="http://schemas.microsoft.com/office/drawing/2016/5/10/chartex" xmlns:cx5="http://schemas.microsoft.com/office/drawing/2016/5/11/chartex" xmlns:cx6="http://schemas.microsoft.com/office/drawing/2016/5/12/chartex" xmlns:cx7="http://schemas.microsoft.com/office/drawing/2016/5/13/chartex" xmlns:cx8="http://schemas.microsoft.com/office/drawing/2016/5/14/chartex" xmlns:mc="http://schemas.openxmlformats.org/markup-compatibility/2006" xmlns:aink="http://schemas.microsoft.com/office/drawing/2016/ink" xmlns:am3d="http://schemas.microsoft.com/office/drawing/2017/model3d" xmlns:o="urn:schemas-microsoft-com:office:office" xmlns:oel="http://schemas.microsoft.com/office/2019/extlst" xmlns:r="http://schemas.openxmlformats.org/officeDocument/2006/relationships" xmlns:m="http://schemas.openxmlformats.org/officeDocument/2006/math" xmlns:v="urn:schemas-microsoft-com:vml" xmlns:wp14="http://schemas.microsoft.com/office/word/2010/wordprocessingDrawing" xmlns:wp="http://schemas.openxmlformats.org/drawingml/2006/wordprocessingDrawing" xmlns:w10="urn:schemas-microsoft-com:office:word" xmlns:w="http://schemas.openxmlformats.org/wordprocessingml/2006/main" xmlns:w14="http://schemas.microsoft.com/office/word/2010/wordml" xmlns:w15="http://schemas.microsoft.com/office/word/2012/wordml" xmlns:w16cex="http://schemas.microsoft.com/office/word/2018/wordml/cex" xmlns:w16cid="http://schemas.microsoft.com/office/word/2016/wordml/cid" xmlns:w16="http://schemas.microsoft.com/office/word/2018/wordml" xmlns:w16sdtdh="http://schemas.microsoft.com/office/word/2020/wordml/sdtdatahash" xmlns:w16se="http://schemas.microsoft.com/office/word/2015/wordml/symex" xmlns:wpg="http://schemas.microsoft.com/office/word/2010/wordprocessingGroup" xmlns:wpi="http://schemas.microsoft.com/office/word/2010/wordprocessingInk" xmlns:wne="http://schemas.microsoft.com/office/word/2006/wordml" xmlns:wps="http://schemas.microsoft.com/office/word/2010/wordprocessingShape" mc:Ignorable="w14 w15 w16se w16cid w16 w16cex w16sdtdh wp14">
   <w:abstractNum w:abstractNumId="0" w15:restartNumberingAfterBreak="0">
     <w:nsid w:val="268202C6"/>
     <w:multiLevelType w:val="multilevel"/>
@@ -327,13 +357,13 @@
       </w:rPr>
     </w:lvl>
   </w:abstractNum>
-  <w:num w:numId="1">
+  <w:num w:numId="1" w16cid:durableId="233706555">
     <w:abstractNumId w:val="0"/>
   </w:num>
-  <w:num w:numId="2">
+  <w:num w:numId="2" w16cid:durableId="212665948">
     <w:abstractNumId w:val="0"/>
   </w:num>
-  <w:num w:numId="3">
+  <w:num w:numId="3" w16cid:durableId="1914583065">
     <w:abstractNumId w:val="0"/>
   </w:num>
 </w:numbering>

</xml_diff>